<commit_message>
Edit word, create new pdf for report
</commit_message>
<xml_diff>
--- a/Reports/Guided Capstone Project Report.docx
+++ b/Reports/Guided Capstone Project Report.docx
@@ -26,6 +26,7 @@
           <w:p>
             <w:pPr>
               <w:pStyle w:val="Heading3"/>
+              <w:outlineLvl w:val="2"/>
               <w:rPr>
                 <w:color w:val="FFFFFF" w:themeColor="background1"/>
               </w:rPr>
@@ -53,7 +54,6 @@
           <w:docPartUnique/>
         </w:docPartObj>
       </w:sdtPr>
-      <w:sdtEndPr/>
       <w:sdtContent>
         <w:p>
           <w:pPr>
@@ -68,8 +68,89 @@
               <w:b/>
               <w:noProof/>
             </w:rPr>
+            <mc:AlternateContent>
+              <mc:Choice Requires="wps">
+                <w:drawing>
+                  <wp:anchor distT="0" distB="0" distL="114300" distR="114300" simplePos="0" relativeHeight="251660288" behindDoc="1" locked="0" layoutInCell="1" allowOverlap="1" wp14:anchorId="35B1B388" wp14:editId="03FF9188">
+                    <wp:simplePos x="0" y="0"/>
+                    <wp:positionH relativeFrom="column">
+                      <wp:posOffset>-1026543</wp:posOffset>
+                    </wp:positionH>
+                    <wp:positionV relativeFrom="paragraph">
+                      <wp:posOffset>-957532</wp:posOffset>
+                    </wp:positionV>
+                    <wp:extent cx="7905606" cy="1118870"/>
+                    <wp:effectExtent l="0" t="0" r="635" b="5080"/>
+                    <wp:wrapNone/>
+                    <wp:docPr id="10" name="Rectangle 10" descr="rectangle"/>
+                    <wp:cNvGraphicFramePr/>
+                    <a:graphic xmlns:a="http://schemas.openxmlformats.org/drawingml/2006/main">
+                      <a:graphicData uri="http://schemas.microsoft.com/office/word/2010/wordprocessingShape">
+                        <wps:wsp>
+                          <wps:cNvSpPr/>
+                          <wps:spPr>
+                            <a:xfrm>
+                              <a:off x="0" y="0"/>
+                              <a:ext cx="7905606" cy="1118870"/>
+                            </a:xfrm>
+                            <a:prstGeom prst="rect">
+                              <a:avLst/>
+                            </a:prstGeom>
+                            <a:solidFill>
+                              <a:schemeClr val="accent1"/>
+                            </a:solidFill>
+                            <a:ln>
+                              <a:noFill/>
+                            </a:ln>
+                          </wps:spPr>
+                          <wps:style>
+                            <a:lnRef idx="2">
+                              <a:schemeClr val="accent1">
+                                <a:shade val="50000"/>
+                              </a:schemeClr>
+                            </a:lnRef>
+                            <a:fillRef idx="1">
+                              <a:schemeClr val="accent1"/>
+                            </a:fillRef>
+                            <a:effectRef idx="0">
+                              <a:schemeClr val="accent1"/>
+                            </a:effectRef>
+                            <a:fontRef idx="minor">
+                              <a:schemeClr val="lt1"/>
+                            </a:fontRef>
+                          </wps:style>
+                          <wps:bodyPr rot="0" spcFirstLastPara="0" vertOverflow="overflow" horzOverflow="overflow" vert="horz" wrap="square" lIns="91440" tIns="45720" rIns="91440" bIns="45720" numCol="1" spcCol="0" rtlCol="0" fromWordArt="0" anchor="ctr" anchorCtr="0" forceAA="0" compatLnSpc="1">
+                            <a:prstTxWarp prst="textNoShape">
+                              <a:avLst/>
+                            </a:prstTxWarp>
+                            <a:noAutofit/>
+                          </wps:bodyPr>
+                        </wps:wsp>
+                      </a:graphicData>
+                    </a:graphic>
+                    <wp14:sizeRelH relativeFrom="margin">
+                      <wp14:pctWidth>0</wp14:pctWidth>
+                    </wp14:sizeRelH>
+                    <wp14:sizeRelV relativeFrom="margin">
+                      <wp14:pctHeight>0</wp14:pctHeight>
+                    </wp14:sizeRelV>
+                  </wp:anchor>
+                </w:drawing>
+              </mc:Choice>
+              <mc:Fallback>
+                <w:pict>
+                  <v:rect w14:anchorId="716DD32F" id="Rectangle 10" o:spid="_x0000_s1026" alt="rectangle" style="position:absolute;margin-left:-80.85pt;margin-top:-75.4pt;width:622.5pt;height:88.1pt;z-index:-251656192;visibility:visible;mso-wrap-style:square;mso-width-percent:0;mso-height-percent:0;mso-wrap-distance-left:9pt;mso-wrap-distance-top:0;mso-wrap-distance-right:9pt;mso-wrap-distance-bottom:0;mso-position-horizontal:absolute;mso-position-horizontal-relative:text;mso-position-vertical:absolute;mso-position-vertical-relative:text;mso-width-percent:0;mso-height-percent:0;mso-width-relative:margin;mso-height-relative:margin;v-text-anchor:middle" o:gfxdata="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" fillcolor="#008890 [3204]" stroked="f" strokeweight="1pt"/>
+                </w:pict>
+              </mc:Fallback>
+            </mc:AlternateContent>
+          </w:r>
+          <w:r>
+            <w:rPr>
+              <w:b/>
+              <w:noProof/>
+            </w:rPr>
             <w:drawing>
-              <wp:anchor distT="0" distB="0" distL="114300" distR="114300" simplePos="0" relativeHeight="251656190" behindDoc="1" locked="0" layoutInCell="1" allowOverlap="1" wp14:anchorId="03F2DA95" wp14:editId="54C303DD">
+              <wp:anchor distT="0" distB="0" distL="114300" distR="114300" simplePos="0" relativeHeight="251656190" behindDoc="1" locked="0" layoutInCell="1" allowOverlap="1" wp14:anchorId="03F2DA95" wp14:editId="36D37F67">
                 <wp:simplePos x="0" y="0"/>
                 <wp:positionH relativeFrom="column">
                   <wp:posOffset>-913498</wp:posOffset>
@@ -123,84 +204,6 @@
                 </wp14:sizeRelV>
               </wp:anchor>
             </w:drawing>
-          </w:r>
-          <w:r>
-            <w:rPr>
-              <w:b/>
-              <w:noProof/>
-            </w:rPr>
-            <mc:AlternateContent>
-              <mc:Choice Requires="wps">
-                <w:drawing>
-                  <wp:anchor distT="0" distB="0" distL="114300" distR="114300" simplePos="0" relativeHeight="251660288" behindDoc="1" locked="0" layoutInCell="1" allowOverlap="1" wp14:anchorId="35B1B388" wp14:editId="7D413B33">
-                    <wp:simplePos x="0" y="0"/>
-                    <wp:positionH relativeFrom="column">
-                      <wp:posOffset>-898634</wp:posOffset>
-                    </wp:positionH>
-                    <wp:positionV relativeFrom="paragraph">
-                      <wp:posOffset>-961696</wp:posOffset>
-                    </wp:positionV>
-                    <wp:extent cx="7776210" cy="1119352"/>
-                    <wp:effectExtent l="0" t="0" r="0" b="5080"/>
-                    <wp:wrapNone/>
-                    <wp:docPr id="10" name="Rectangle 10" descr="rectangle"/>
-                    <wp:cNvGraphicFramePr/>
-                    <a:graphic xmlns:a="http://schemas.openxmlformats.org/drawingml/2006/main">
-                      <a:graphicData uri="http://schemas.microsoft.com/office/word/2010/wordprocessingShape">
-                        <wps:wsp>
-                          <wps:cNvSpPr/>
-                          <wps:spPr>
-                            <a:xfrm>
-                              <a:off x="0" y="0"/>
-                              <a:ext cx="7776210" cy="1119352"/>
-                            </a:xfrm>
-                            <a:prstGeom prst="rect">
-                              <a:avLst/>
-                            </a:prstGeom>
-                            <a:solidFill>
-                              <a:schemeClr val="accent1"/>
-                            </a:solidFill>
-                            <a:ln>
-                              <a:noFill/>
-                            </a:ln>
-                          </wps:spPr>
-                          <wps:style>
-                            <a:lnRef idx="2">
-                              <a:schemeClr val="accent1">
-                                <a:shade val="50000"/>
-                              </a:schemeClr>
-                            </a:lnRef>
-                            <a:fillRef idx="1">
-                              <a:schemeClr val="accent1"/>
-                            </a:fillRef>
-                            <a:effectRef idx="0">
-                              <a:schemeClr val="accent1"/>
-                            </a:effectRef>
-                            <a:fontRef idx="minor">
-                              <a:schemeClr val="lt1"/>
-                            </a:fontRef>
-                          </wps:style>
-                          <wps:bodyPr rot="0" spcFirstLastPara="0" vertOverflow="overflow" horzOverflow="overflow" vert="horz" wrap="square" lIns="91440" tIns="45720" rIns="91440" bIns="45720" numCol="1" spcCol="0" rtlCol="0" fromWordArt="0" anchor="ctr" anchorCtr="0" forceAA="0" compatLnSpc="1">
-                            <a:prstTxWarp prst="textNoShape">
-                              <a:avLst/>
-                            </a:prstTxWarp>
-                            <a:noAutofit/>
-                          </wps:bodyPr>
-                        </wps:wsp>
-                      </a:graphicData>
-                    </a:graphic>
-                    <wp14:sizeRelV relativeFrom="margin">
-                      <wp14:pctHeight>0</wp14:pctHeight>
-                    </wp14:sizeRelV>
-                  </wp:anchor>
-                </w:drawing>
-              </mc:Choice>
-              <mc:Fallback>
-                <w:pict>
-                  <v:rect w14:anchorId="7AAA61E3" id="Rectangle 10" o:spid="_x0000_s1026" alt="rectangle" style="position:absolute;margin-left:-70.75pt;margin-top:-75.7pt;width:612.3pt;height:88.15pt;z-index:-251656192;visibility:visible;mso-wrap-style:square;mso-height-percent:0;mso-wrap-distance-left:9pt;mso-wrap-distance-top:0;mso-wrap-distance-right:9pt;mso-wrap-distance-bottom:0;mso-position-horizontal:absolute;mso-position-horizontal-relative:text;mso-position-vertical:absolute;mso-position-vertical-relative:text;mso-height-percent:0;mso-height-relative:margin;v-text-anchor:middle" o:gfxdata="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" fillcolor="#008890 [3204]" stroked="f" strokeweight="1pt"/>
-                </w:pict>
-              </mc:Fallback>
-            </mc:AlternateContent>
           </w:r>
         </w:p>
         <w:tbl>
@@ -280,6 +283,7 @@
               <w:p>
                 <w:pPr>
                   <w:pStyle w:val="Heading4"/>
+                  <w:outlineLvl w:val="3"/>
                   <w:rPr>
                     <w:rStyle w:val="Strong"/>
                     <w:b w:val="0"/>
@@ -351,16 +355,16 @@
             <mc:AlternateContent>
               <mc:Choice Requires="wps">
                 <w:drawing>
-                  <wp:anchor distT="0" distB="0" distL="114300" distR="114300" simplePos="0" relativeHeight="251657215" behindDoc="1" locked="0" layoutInCell="1" allowOverlap="1" wp14:anchorId="4A8908B7" wp14:editId="0C8228E8">
+                  <wp:anchor distT="0" distB="0" distL="114300" distR="114300" simplePos="0" relativeHeight="251657215" behindDoc="1" locked="0" layoutInCell="1" allowOverlap="1" wp14:anchorId="4A8908B7" wp14:editId="32D8C9FF">
                     <wp:simplePos x="0" y="0"/>
                     <wp:positionH relativeFrom="column">
-                      <wp:posOffset>-898634</wp:posOffset>
+                      <wp:posOffset>-1026543</wp:posOffset>
                     </wp:positionH>
                     <wp:positionV relativeFrom="paragraph">
-                      <wp:posOffset>4872530</wp:posOffset>
+                      <wp:posOffset>4876572</wp:posOffset>
                     </wp:positionV>
-                    <wp:extent cx="7776210" cy="4272762"/>
-                    <wp:effectExtent l="0" t="0" r="0" b="0"/>
+                    <wp:extent cx="7905606" cy="4272762"/>
+                    <wp:effectExtent l="0" t="0" r="635" b="0"/>
                     <wp:wrapNone/>
                     <wp:docPr id="8" name="Rectangle 8" descr="rectangle"/>
                     <wp:cNvGraphicFramePr/>
@@ -371,7 +375,7 @@
                           <wps:spPr>
                             <a:xfrm>
                               <a:off x="0" y="0"/>
-                              <a:ext cx="7776210" cy="4272762"/>
+                              <a:ext cx="7905606" cy="4272762"/>
                             </a:xfrm>
                             <a:prstGeom prst="rect">
                               <a:avLst/>
@@ -422,7 +426,7 @@
               </mc:Choice>
               <mc:Fallback>
                 <w:pict>
-                  <v:rect w14:anchorId="47BB3FF6" id="Rectangle 8" o:spid="_x0000_s1026" alt="rectangle" style="position:absolute;margin-left:-70.75pt;margin-top:383.65pt;width:612.3pt;height:336.45pt;z-index:-251659265;visibility:visible;mso-wrap-style:square;mso-width-percent:0;mso-height-percent:0;mso-wrap-distance-left:9pt;mso-wrap-distance-top:0;mso-wrap-distance-right:9pt;mso-wrap-distance-bottom:0;mso-position-horizontal:absolute;mso-position-horizontal-relative:text;mso-position-vertical:absolute;mso-position-vertical-relative:text;mso-width-percent:0;mso-height-percent:0;mso-width-relative:margin;mso-height-relative:margin;v-text-anchor:middle" o:gfxdata="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" fillcolor="#404040 [2429]" stroked="f" strokeweight="1pt"/>
+                  <v:rect w14:anchorId="5FCB164D" id="Rectangle 8" o:spid="_x0000_s1026" alt="rectangle" style="position:absolute;margin-left:-80.85pt;margin-top:384pt;width:622.5pt;height:336.45pt;z-index:-251659265;visibility:visible;mso-wrap-style:square;mso-width-percent:0;mso-height-percent:0;mso-wrap-distance-left:9pt;mso-wrap-distance-top:0;mso-wrap-distance-right:9pt;mso-wrap-distance-bottom:0;mso-position-horizontal:absolute;mso-position-horizontal-relative:text;mso-position-vertical:absolute;mso-position-vertical-relative:text;mso-width-percent:0;mso-height-percent:0;mso-width-relative:margin;mso-height-relative:margin;v-text-anchor:middle" o:gfxdata="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" fillcolor="#404040 [2429]" stroked="f" strokeweight="1pt"/>
                 </w:pict>
               </mc:Fallback>
             </mc:AlternateContent>
@@ -601,14 +605,7 @@
                     <w:sz w:val="42"/>
                     <w:szCs w:val="22"/>
                   </w:rPr>
-                  <w:t xml:space="preserve"> for </w:t>
-                </w:r>
-                <w:r>
-                  <w:rPr>
-                    <w:sz w:val="42"/>
-                    <w:szCs w:val="22"/>
-                  </w:rPr>
-                  <w:t>Big Mountain Ski Resort</w:t>
+                  <w:t xml:space="preserve"> for Big Mountain Ski Resort</w:t>
                 </w:r>
               </w:p>
             </w:tc>
@@ -850,13 +847,7 @@
                                         <w:rPr>
                                           <w:lang w:val="en-AU"/>
                                         </w:rPr>
-                                        <w:t xml:space="preserve"> forest regression </w:t>
-                                      </w:r>
-                                      <w:r>
-                                        <w:rPr>
-                                          <w:lang w:val="en-AU"/>
-                                        </w:rPr>
-                                        <w:t>model</w:t>
+                                        <w:t xml:space="preserve"> forest regression model</w:t>
                                       </w:r>
                                       <w:r>
                                         <w:rPr>
@@ -1119,17 +1110,7 @@
                                           <w:szCs w:val="21"/>
                                           <w:shd w:val="clear" w:color="auto" w:fill="FFFFFF"/>
                                         </w:rPr>
-                                        <w:t>330 </w:t>
-                                      </w:r>
-                                      <w:r>
-                                        <w:rPr>
-                                          <w:rFonts w:ascii="Helvetica" w:hAnsi="Helvetica" w:cs="Helvetica"/>
-                                          <w:color w:val="000000"/>
-                                          <w:sz w:val="21"/>
-                                          <w:szCs w:val="21"/>
-                                          <w:shd w:val="clear" w:color="auto" w:fill="FFFFFF"/>
-                                        </w:rPr>
-                                        <w:t xml:space="preserve">ski resorts </w:t>
+                                        <w:t xml:space="preserve">330 ski resorts </w:t>
                                       </w:r>
                                       <w:r>
                                         <w:rPr>
@@ -1341,17 +1322,7 @@
                                           <w:szCs w:val="21"/>
                                           <w:shd w:val="clear" w:color="auto" w:fill="FFFFFF"/>
                                         </w:rPr>
-                                        <w:t xml:space="preserve"> using </w:t>
-                                      </w:r>
-                                      <w:r>
-                                        <w:rPr>
-                                          <w:rFonts w:ascii="Helvetica" w:hAnsi="Helvetica" w:cs="Helvetica"/>
-                                          <w:color w:val="000000"/>
-                                          <w:sz w:val="21"/>
-                                          <w:szCs w:val="21"/>
-                                          <w:shd w:val="clear" w:color="auto" w:fill="FFFFFF"/>
-                                        </w:rPr>
-                                        <w:t xml:space="preserve">the numerical independent </w:t>
+                                        <w:t xml:space="preserve"> using the numerical independent </w:t>
                                       </w:r>
                                       <w:r>
                                         <w:rPr>
@@ -2850,27 +2821,7 @@
                                 <w:szCs w:val="21"/>
                                 <w:shd w:val="clear" w:color="auto" w:fill="FFFFFF"/>
                               </w:rPr>
-                              <w:t>U</w:t>
-                            </w:r>
-                            <w:r>
-                              <w:rPr>
-                                <w:rFonts w:ascii="Helvetica" w:hAnsi="Helvetica" w:cs="Helvetica"/>
-                                <w:color w:val="000000"/>
-                                <w:sz w:val="21"/>
-                                <w:szCs w:val="21"/>
-                                <w:shd w:val="clear" w:color="auto" w:fill="FFFFFF"/>
-                              </w:rPr>
-                              <w:t>sing the best performance model</w:t>
-                            </w:r>
-                            <w:r>
-                              <w:rPr>
-                                <w:rFonts w:ascii="Helvetica" w:hAnsi="Helvetica" w:cs="Helvetica"/>
-                                <w:color w:val="000000"/>
-                                <w:sz w:val="21"/>
-                                <w:szCs w:val="21"/>
-                                <w:shd w:val="clear" w:color="auto" w:fill="FFFFFF"/>
-                              </w:rPr>
-                              <w:t>, w</w:t>
+                              <w:t>Using the best performance model, w</w:t>
                             </w:r>
                             <w:r>
                               <w:rPr>
@@ -3158,17 +3109,7 @@
                                 <w:szCs w:val="21"/>
                                 <w:shd w:val="clear" w:color="auto" w:fill="FFFFFF"/>
                               </w:rPr>
-                              <w:t>Our</w:t>
-                            </w:r>
-                            <w:r>
-                              <w:rPr>
-                                <w:rFonts w:ascii="Helvetica" w:hAnsi="Helvetica" w:cs="Helvetica"/>
-                                <w:color w:val="000000"/>
-                                <w:sz w:val="21"/>
-                                <w:szCs w:val="21"/>
-                                <w:shd w:val="clear" w:color="auto" w:fill="FFFFFF"/>
-                              </w:rPr>
-                              <w:t xml:space="preserve"> modelled price suggests </w:t>
+                              <w:t xml:space="preserve">Our modelled price suggests </w:t>
                             </w:r>
                             <w:r>
                               <w:rPr>
@@ -3338,6 +3279,26 @@
                                 <w:szCs w:val="21"/>
                                 <w:shd w:val="clear" w:color="auto" w:fill="FFFFFF"/>
                               </w:rPr>
+                              <w:t xml:space="preserve"> (Fig 1.a)</w:t>
+                            </w:r>
+                            <w:r>
+                              <w:rPr>
+                                <w:rFonts w:ascii="Helvetica" w:hAnsi="Helvetica" w:cs="Helvetica"/>
+                                <w:color w:val="000000"/>
+                                <w:sz w:val="21"/>
+                                <w:szCs w:val="21"/>
+                                <w:shd w:val="clear" w:color="auto" w:fill="FFFFFF"/>
+                              </w:rPr>
+                              <w:t>.</w:t>
+                            </w:r>
+                            <w:r>
+                              <w:rPr>
+                                <w:rFonts w:ascii="Helvetica" w:hAnsi="Helvetica" w:cs="Helvetica"/>
+                                <w:color w:val="000000"/>
+                                <w:sz w:val="21"/>
+                                <w:szCs w:val="21"/>
+                                <w:shd w:val="clear" w:color="auto" w:fill="FFFFFF"/>
+                              </w:rPr>
                               <w:t xml:space="preserve"> </w:t>
                             </w:r>
                             <w:r>
@@ -3348,17 +3309,117 @@
                                 <w:szCs w:val="21"/>
                                 <w:shd w:val="clear" w:color="auto" w:fill="FFFFFF"/>
                               </w:rPr>
-                              <w:t>(Fig 1.a)</w:t>
-                            </w:r>
-                            <w:r>
-                              <w:rPr>
-                                <w:rFonts w:ascii="Helvetica" w:hAnsi="Helvetica" w:cs="Helvetica"/>
-                                <w:color w:val="000000"/>
-                                <w:sz w:val="21"/>
-                                <w:szCs w:val="21"/>
-                                <w:shd w:val="clear" w:color="auto" w:fill="FFFFFF"/>
-                              </w:rPr>
-                              <w:t>.</w:t>
+                              <w:t xml:space="preserve">Big Mountain is one of countries top resorts with </w:t>
+                            </w:r>
+                            <w:r>
+                              <w:rPr>
+                                <w:rFonts w:ascii="Helvetica" w:hAnsi="Helvetica" w:cs="Helvetica"/>
+                                <w:color w:val="000000"/>
+                                <w:sz w:val="21"/>
+                                <w:szCs w:val="21"/>
+                                <w:shd w:val="clear" w:color="auto" w:fill="FFFFFF"/>
+                              </w:rPr>
+                              <w:t>large</w:t>
+                            </w:r>
+                            <w:r>
+                              <w:rPr>
+                                <w:rFonts w:ascii="Helvetica" w:hAnsi="Helvetica" w:cs="Helvetica"/>
+                                <w:color w:val="000000"/>
+                                <w:sz w:val="21"/>
+                                <w:szCs w:val="21"/>
+                                <w:shd w:val="clear" w:color="auto" w:fill="FFFFFF"/>
+                              </w:rPr>
+                              <w:t xml:space="preserve"> snow making area</w:t>
+                            </w:r>
+                            <w:r>
+                              <w:rPr>
+                                <w:rFonts w:ascii="Helvetica" w:hAnsi="Helvetica" w:cs="Helvetica"/>
+                                <w:color w:val="000000"/>
+                                <w:sz w:val="21"/>
+                                <w:szCs w:val="21"/>
+                                <w:shd w:val="clear" w:color="auto" w:fill="FFFFFF"/>
+                              </w:rPr>
+                              <w:t xml:space="preserve"> (Fig 1.b)</w:t>
+                            </w:r>
+                            <w:r>
+                              <w:rPr>
+                                <w:rFonts w:ascii="Helvetica" w:hAnsi="Helvetica" w:cs="Helvetica"/>
+                                <w:color w:val="000000"/>
+                                <w:sz w:val="21"/>
+                                <w:szCs w:val="21"/>
+                                <w:shd w:val="clear" w:color="auto" w:fill="FFFFFF"/>
+                              </w:rPr>
+                              <w:t xml:space="preserve">, </w:t>
+                            </w:r>
+                            <w:r>
+                              <w:rPr>
+                                <w:rFonts w:ascii="Helvetica" w:hAnsi="Helvetica" w:cs="Helvetica"/>
+                                <w:color w:val="000000"/>
+                                <w:sz w:val="21"/>
+                                <w:szCs w:val="21"/>
+                                <w:shd w:val="clear" w:color="auto" w:fill="FFFFFF"/>
+                              </w:rPr>
+                              <w:t>skiable terrain</w:t>
+                            </w:r>
+                            <w:r>
+                              <w:rPr>
+                                <w:rFonts w:ascii="Helvetica" w:hAnsi="Helvetica" w:cs="Helvetica"/>
+                                <w:color w:val="000000"/>
+                                <w:sz w:val="21"/>
+                                <w:szCs w:val="21"/>
+                                <w:shd w:val="clear" w:color="auto" w:fill="FFFFFF"/>
+                              </w:rPr>
+                              <w:t xml:space="preserve"> (Fig 1.c), number of </w:t>
+                            </w:r>
+                            <w:r>
+                              <w:rPr>
+                                <w:rFonts w:ascii="Helvetica" w:hAnsi="Helvetica" w:cs="Helvetica"/>
+                                <w:color w:val="000000"/>
+                                <w:sz w:val="21"/>
+                                <w:szCs w:val="21"/>
+                                <w:shd w:val="clear" w:color="auto" w:fill="FFFFFF"/>
+                              </w:rPr>
+                              <w:t>fast quads</w:t>
+                            </w:r>
+                            <w:r>
+                              <w:rPr>
+                                <w:rFonts w:ascii="Helvetica" w:hAnsi="Helvetica" w:cs="Helvetica"/>
+                                <w:color w:val="000000"/>
+                                <w:sz w:val="21"/>
+                                <w:szCs w:val="21"/>
+                                <w:shd w:val="clear" w:color="auto" w:fill="FFFFFF"/>
+                              </w:rPr>
+                              <w:t xml:space="preserve"> (Fig 1.d)</w:t>
+                            </w:r>
+                            <w:r>
+                              <w:rPr>
+                                <w:rFonts w:ascii="Helvetica" w:hAnsi="Helvetica" w:cs="Helvetica"/>
+                                <w:color w:val="000000"/>
+                                <w:sz w:val="21"/>
+                                <w:szCs w:val="21"/>
+                                <w:shd w:val="clear" w:color="auto" w:fill="FFFFFF"/>
+                              </w:rPr>
+                              <w:t>, longest runs</w:t>
+                            </w:r>
+                            <w:r>
+                              <w:rPr>
+                                <w:rFonts w:ascii="Helvetica" w:hAnsi="Helvetica" w:cs="Helvetica"/>
+                                <w:color w:val="000000"/>
+                                <w:sz w:val="21"/>
+                                <w:szCs w:val="21"/>
+                                <w:shd w:val="clear" w:color="auto" w:fill="FFFFFF"/>
+                              </w:rPr>
+                              <w:t xml:space="preserve"> (Fig 1.e)</w:t>
+                            </w:r>
+                            <w:r>
+                              <w:rPr>
+                                <w:rFonts w:ascii="Helvetica" w:hAnsi="Helvetica" w:cs="Helvetica"/>
+                                <w:color w:val="000000"/>
+                                <w:sz w:val="21"/>
+                                <w:szCs w:val="21"/>
+                                <w:shd w:val="clear" w:color="auto" w:fill="FFFFFF"/>
+                              </w:rPr>
+                              <w:t>, and</w:t>
                             </w:r>
                             <w:r>
                               <w:rPr>
@@ -3378,256 +3439,6 @@
                                 <w:szCs w:val="21"/>
                                 <w:shd w:val="clear" w:color="auto" w:fill="FFFFFF"/>
                               </w:rPr>
-                              <w:t xml:space="preserve">Big Mountain is one of countries top resorts with </w:t>
-                            </w:r>
-                            <w:r>
-                              <w:rPr>
-                                <w:rFonts w:ascii="Helvetica" w:hAnsi="Helvetica" w:cs="Helvetica"/>
-                                <w:color w:val="000000"/>
-                                <w:sz w:val="21"/>
-                                <w:szCs w:val="21"/>
-                                <w:shd w:val="clear" w:color="auto" w:fill="FFFFFF"/>
-                              </w:rPr>
-                              <w:t>large</w:t>
-                            </w:r>
-                            <w:r>
-                              <w:rPr>
-                                <w:rFonts w:ascii="Helvetica" w:hAnsi="Helvetica" w:cs="Helvetica"/>
-                                <w:color w:val="000000"/>
-                                <w:sz w:val="21"/>
-                                <w:szCs w:val="21"/>
-                                <w:shd w:val="clear" w:color="auto" w:fill="FFFFFF"/>
-                              </w:rPr>
-                              <w:t xml:space="preserve"> snow making area</w:t>
-                            </w:r>
-                            <w:r>
-                              <w:rPr>
-                                <w:rFonts w:ascii="Helvetica" w:hAnsi="Helvetica" w:cs="Helvetica"/>
-                                <w:color w:val="000000"/>
-                                <w:sz w:val="21"/>
-                                <w:szCs w:val="21"/>
-                                <w:shd w:val="clear" w:color="auto" w:fill="FFFFFF"/>
-                              </w:rPr>
-                              <w:t xml:space="preserve"> </w:t>
-                            </w:r>
-                            <w:r>
-                              <w:rPr>
-                                <w:rFonts w:ascii="Helvetica" w:hAnsi="Helvetica" w:cs="Helvetica"/>
-                                <w:color w:val="000000"/>
-                                <w:sz w:val="21"/>
-                                <w:szCs w:val="21"/>
-                                <w:shd w:val="clear" w:color="auto" w:fill="FFFFFF"/>
-                              </w:rPr>
-                              <w:t>(Fig 1.</w:t>
-                            </w:r>
-                            <w:r>
-                              <w:rPr>
-                                <w:rFonts w:ascii="Helvetica" w:hAnsi="Helvetica" w:cs="Helvetica"/>
-                                <w:color w:val="000000"/>
-                                <w:sz w:val="21"/>
-                                <w:szCs w:val="21"/>
-                                <w:shd w:val="clear" w:color="auto" w:fill="FFFFFF"/>
-                              </w:rPr>
-                              <w:t>b</w:t>
-                            </w:r>
-                            <w:r>
-                              <w:rPr>
-                                <w:rFonts w:ascii="Helvetica" w:hAnsi="Helvetica" w:cs="Helvetica"/>
-                                <w:color w:val="000000"/>
-                                <w:sz w:val="21"/>
-                                <w:szCs w:val="21"/>
-                                <w:shd w:val="clear" w:color="auto" w:fill="FFFFFF"/>
-                              </w:rPr>
-                              <w:t>)</w:t>
-                            </w:r>
-                            <w:r>
-                              <w:rPr>
-                                <w:rFonts w:ascii="Helvetica" w:hAnsi="Helvetica" w:cs="Helvetica"/>
-                                <w:color w:val="000000"/>
-                                <w:sz w:val="21"/>
-                                <w:szCs w:val="21"/>
-                                <w:shd w:val="clear" w:color="auto" w:fill="FFFFFF"/>
-                              </w:rPr>
-                              <w:t xml:space="preserve">, </w:t>
-                            </w:r>
-                            <w:r>
-                              <w:rPr>
-                                <w:rFonts w:ascii="Helvetica" w:hAnsi="Helvetica" w:cs="Helvetica"/>
-                                <w:color w:val="000000"/>
-                                <w:sz w:val="21"/>
-                                <w:szCs w:val="21"/>
-                                <w:shd w:val="clear" w:color="auto" w:fill="FFFFFF"/>
-                              </w:rPr>
-                              <w:t>skiable terrain</w:t>
-                            </w:r>
-                            <w:r>
-                              <w:rPr>
-                                <w:rFonts w:ascii="Helvetica" w:hAnsi="Helvetica" w:cs="Helvetica"/>
-                                <w:color w:val="000000"/>
-                                <w:sz w:val="21"/>
-                                <w:szCs w:val="21"/>
-                                <w:shd w:val="clear" w:color="auto" w:fill="FFFFFF"/>
-                              </w:rPr>
-                              <w:t xml:space="preserve"> (Fig 1.</w:t>
-                            </w:r>
-                            <w:r>
-                              <w:rPr>
-                                <w:rFonts w:ascii="Helvetica" w:hAnsi="Helvetica" w:cs="Helvetica"/>
-                                <w:color w:val="000000"/>
-                                <w:sz w:val="21"/>
-                                <w:szCs w:val="21"/>
-                                <w:shd w:val="clear" w:color="auto" w:fill="FFFFFF"/>
-                              </w:rPr>
-                              <w:t>c</w:t>
-                            </w:r>
-                            <w:r>
-                              <w:rPr>
-                                <w:rFonts w:ascii="Helvetica" w:hAnsi="Helvetica" w:cs="Helvetica"/>
-                                <w:color w:val="000000"/>
-                                <w:sz w:val="21"/>
-                                <w:szCs w:val="21"/>
-                                <w:shd w:val="clear" w:color="auto" w:fill="FFFFFF"/>
-                              </w:rPr>
-                              <w:t>)</w:t>
-                            </w:r>
-                            <w:r>
-                              <w:rPr>
-                                <w:rFonts w:ascii="Helvetica" w:hAnsi="Helvetica" w:cs="Helvetica"/>
-                                <w:color w:val="000000"/>
-                                <w:sz w:val="21"/>
-                                <w:szCs w:val="21"/>
-                                <w:shd w:val="clear" w:color="auto" w:fill="FFFFFF"/>
-                              </w:rPr>
-                              <w:t xml:space="preserve">, number of </w:t>
-                            </w:r>
-                            <w:r>
-                              <w:rPr>
-                                <w:rFonts w:ascii="Helvetica" w:hAnsi="Helvetica" w:cs="Helvetica"/>
-                                <w:color w:val="000000"/>
-                                <w:sz w:val="21"/>
-                                <w:szCs w:val="21"/>
-                                <w:shd w:val="clear" w:color="auto" w:fill="FFFFFF"/>
-                              </w:rPr>
-                              <w:t>fast quads</w:t>
-                            </w:r>
-                            <w:r>
-                              <w:rPr>
-                                <w:rFonts w:ascii="Helvetica" w:hAnsi="Helvetica" w:cs="Helvetica"/>
-                                <w:color w:val="000000"/>
-                                <w:sz w:val="21"/>
-                                <w:szCs w:val="21"/>
-                                <w:shd w:val="clear" w:color="auto" w:fill="FFFFFF"/>
-                              </w:rPr>
-                              <w:t xml:space="preserve"> </w:t>
-                            </w:r>
-                            <w:r>
-                              <w:rPr>
-                                <w:rFonts w:ascii="Helvetica" w:hAnsi="Helvetica" w:cs="Helvetica"/>
-                                <w:color w:val="000000"/>
-                                <w:sz w:val="21"/>
-                                <w:szCs w:val="21"/>
-                                <w:shd w:val="clear" w:color="auto" w:fill="FFFFFF"/>
-                              </w:rPr>
-                              <w:t>(Fig 1.</w:t>
-                            </w:r>
-                            <w:r>
-                              <w:rPr>
-                                <w:rFonts w:ascii="Helvetica" w:hAnsi="Helvetica" w:cs="Helvetica"/>
-                                <w:color w:val="000000"/>
-                                <w:sz w:val="21"/>
-                                <w:szCs w:val="21"/>
-                                <w:shd w:val="clear" w:color="auto" w:fill="FFFFFF"/>
-                              </w:rPr>
-                              <w:t>d</w:t>
-                            </w:r>
-                            <w:r>
-                              <w:rPr>
-                                <w:rFonts w:ascii="Helvetica" w:hAnsi="Helvetica" w:cs="Helvetica"/>
-                                <w:color w:val="000000"/>
-                                <w:sz w:val="21"/>
-                                <w:szCs w:val="21"/>
-                                <w:shd w:val="clear" w:color="auto" w:fill="FFFFFF"/>
-                              </w:rPr>
-                              <w:t>)</w:t>
-                            </w:r>
-                            <w:r>
-                              <w:rPr>
-                                <w:rFonts w:ascii="Helvetica" w:hAnsi="Helvetica" w:cs="Helvetica"/>
-                                <w:color w:val="000000"/>
-                                <w:sz w:val="21"/>
-                                <w:szCs w:val="21"/>
-                                <w:shd w:val="clear" w:color="auto" w:fill="FFFFFF"/>
-                              </w:rPr>
-                              <w:t>, longest runs</w:t>
-                            </w:r>
-                            <w:r>
-                              <w:rPr>
-                                <w:rFonts w:ascii="Helvetica" w:hAnsi="Helvetica" w:cs="Helvetica"/>
-                                <w:color w:val="000000"/>
-                                <w:sz w:val="21"/>
-                                <w:szCs w:val="21"/>
-                                <w:shd w:val="clear" w:color="auto" w:fill="FFFFFF"/>
-                              </w:rPr>
-                              <w:t xml:space="preserve"> </w:t>
-                            </w:r>
-                            <w:r>
-                              <w:rPr>
-                                <w:rFonts w:ascii="Helvetica" w:hAnsi="Helvetica" w:cs="Helvetica"/>
-                                <w:color w:val="000000"/>
-                                <w:sz w:val="21"/>
-                                <w:szCs w:val="21"/>
-                                <w:shd w:val="clear" w:color="auto" w:fill="FFFFFF"/>
-                              </w:rPr>
-                              <w:t>(Fig 1.</w:t>
-                            </w:r>
-                            <w:r>
-                              <w:rPr>
-                                <w:rFonts w:ascii="Helvetica" w:hAnsi="Helvetica" w:cs="Helvetica"/>
-                                <w:color w:val="000000"/>
-                                <w:sz w:val="21"/>
-                                <w:szCs w:val="21"/>
-                                <w:shd w:val="clear" w:color="auto" w:fill="FFFFFF"/>
-                              </w:rPr>
-                              <w:t>e</w:t>
-                            </w:r>
-                            <w:r>
-                              <w:rPr>
-                                <w:rFonts w:ascii="Helvetica" w:hAnsi="Helvetica" w:cs="Helvetica"/>
-                                <w:color w:val="000000"/>
-                                <w:sz w:val="21"/>
-                                <w:szCs w:val="21"/>
-                                <w:shd w:val="clear" w:color="auto" w:fill="FFFFFF"/>
-                              </w:rPr>
-                              <w:t>)</w:t>
-                            </w:r>
-                            <w:r>
-                              <w:rPr>
-                                <w:rFonts w:ascii="Helvetica" w:hAnsi="Helvetica" w:cs="Helvetica"/>
-                                <w:color w:val="000000"/>
-                                <w:sz w:val="21"/>
-                                <w:szCs w:val="21"/>
-                                <w:shd w:val="clear" w:color="auto" w:fill="FFFFFF"/>
-                              </w:rPr>
-                              <w:t>, and</w:t>
-                            </w:r>
-                            <w:r>
-                              <w:rPr>
-                                <w:rFonts w:ascii="Helvetica" w:hAnsi="Helvetica" w:cs="Helvetica"/>
-                                <w:color w:val="000000"/>
-                                <w:sz w:val="21"/>
-                                <w:szCs w:val="21"/>
-                                <w:shd w:val="clear" w:color="auto" w:fill="FFFFFF"/>
-                              </w:rPr>
-                              <w:t xml:space="preserve"> </w:t>
-                            </w:r>
-                            <w:r>
-                              <w:rPr>
-                                <w:rFonts w:ascii="Helvetica" w:hAnsi="Helvetica" w:cs="Helvetica"/>
-                                <w:color w:val="000000"/>
-                                <w:sz w:val="21"/>
-                                <w:szCs w:val="21"/>
-                                <w:shd w:val="clear" w:color="auto" w:fill="FFFFFF"/>
-                              </w:rPr>
                               <w:t>vertical drop</w:t>
                             </w:r>
                             <w:r>
@@ -3638,37 +3449,7 @@
                                 <w:szCs w:val="21"/>
                                 <w:shd w:val="clear" w:color="auto" w:fill="FFFFFF"/>
                               </w:rPr>
-                              <w:t xml:space="preserve"> </w:t>
-                            </w:r>
-                            <w:r>
-                              <w:rPr>
-                                <w:rFonts w:ascii="Helvetica" w:hAnsi="Helvetica" w:cs="Helvetica"/>
-                                <w:color w:val="000000"/>
-                                <w:sz w:val="21"/>
-                                <w:szCs w:val="21"/>
-                                <w:shd w:val="clear" w:color="auto" w:fill="FFFFFF"/>
-                              </w:rPr>
-                              <w:t>(Fig 1.</w:t>
-                            </w:r>
-                            <w:r>
-                              <w:rPr>
-                                <w:rFonts w:ascii="Helvetica" w:hAnsi="Helvetica" w:cs="Helvetica"/>
-                                <w:color w:val="000000"/>
-                                <w:sz w:val="21"/>
-                                <w:szCs w:val="21"/>
-                                <w:shd w:val="clear" w:color="auto" w:fill="FFFFFF"/>
-                              </w:rPr>
-                              <w:t>f</w:t>
-                            </w:r>
-                            <w:r>
-                              <w:rPr>
-                                <w:rFonts w:ascii="Helvetica" w:hAnsi="Helvetica" w:cs="Helvetica"/>
-                                <w:color w:val="000000"/>
-                                <w:sz w:val="21"/>
-                                <w:szCs w:val="21"/>
-                                <w:shd w:val="clear" w:color="auto" w:fill="FFFFFF"/>
-                              </w:rPr>
-                              <w:t>)</w:t>
+                              <w:t xml:space="preserve"> (Fig 1.f)</w:t>
                             </w:r>
                             <w:r>
                               <w:rPr>
@@ -3751,10 +3532,10 @@
                                         <v:path o:extrusionok="f" gradientshapeok="t" o:connecttype="rect"/>
                                         <o:lock v:ext="edit" aspectratio="t"/>
                                       </v:shapetype>
-                                      <v:shape id="_x0000_i1038" type="#_x0000_t75" style="width:154pt;height:85.5pt">
+                                      <v:shape id="_x0000_i1026" type="#_x0000_t75" style="width:154.2pt;height:85.6pt">
                                         <v:imagedata r:id="rId9" o:title=""/>
                                       </v:shape>
-                                      <o:OLEObject Type="Embed" ProgID="PBrush" ShapeID="_x0000_i1038" DrawAspect="Content" ObjectID="_1723202025" r:id="rId10"/>
+                                      <o:OLEObject Type="Embed" ProgID="PBrush" ShapeID="_x0000_i1026" DrawAspect="Content" ObjectID="_1723202272" r:id="rId10"/>
                                     </w:object>
                                   </w:r>
                                 </w:p>
@@ -4647,7 +4428,11 @@
           </mc:Choice>
           <mc:Fallback>
             <w:pict>
-              <v:shape w14:anchorId="1417FEAC" id="Text Box 11" o:spid="_x0000_s1027" type="#_x0000_t202" style="width:533pt;height:628.15pt;visibility:visible;mso-wrap-style:square;mso-left-percent:-10001;mso-top-percent:-10001;mso-position-horizontal:absolute;mso-position-horizontal-relative:char;mso-position-vertical:absolute;mso-position-vertical-relative:line;mso-left-percent:-10001;mso-top-percent:-10001;v-text-anchor:top" o:gfxdata="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" filled="f" stroked="f">
+              <v:shapetype w14:anchorId="1417FEAC" id="_x0000_t202" coordsize="21600,21600" o:spt="202" path="m,l,21600r21600,l21600,xe">
+                <v:stroke joinstyle="miter"/>
+                <v:path gradientshapeok="t" o:connecttype="rect"/>
+              </v:shapetype>
+              <v:shape id="Text Box 11" o:spid="_x0000_s1027" type="#_x0000_t202" style="width:533pt;height:628.15pt;visibility:visible;mso-wrap-style:square;mso-left-percent:-10001;mso-top-percent:-10001;mso-position-horizontal:absolute;mso-position-horizontal-relative:char;mso-position-vertical:absolute;mso-position-vertical-relative:line;mso-left-percent:-10001;mso-top-percent:-10001;v-text-anchor:top" o:gfxdata="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" filled="f" stroked="f">
                 <v:textbox>
                   <w:txbxContent>
                     <w:p>
@@ -4669,27 +4454,7 @@
                           <w:szCs w:val="21"/>
                           <w:shd w:val="clear" w:color="auto" w:fill="FFFFFF"/>
                         </w:rPr>
-                        <w:t>U</w:t>
-                      </w:r>
-                      <w:r>
-                        <w:rPr>
-                          <w:rFonts w:ascii="Helvetica" w:hAnsi="Helvetica" w:cs="Helvetica"/>
-                          <w:color w:val="000000"/>
-                          <w:sz w:val="21"/>
-                          <w:szCs w:val="21"/>
-                          <w:shd w:val="clear" w:color="auto" w:fill="FFFFFF"/>
-                        </w:rPr>
-                        <w:t>sing the best performance model</w:t>
-                      </w:r>
-                      <w:r>
-                        <w:rPr>
-                          <w:rFonts w:ascii="Helvetica" w:hAnsi="Helvetica" w:cs="Helvetica"/>
-                          <w:color w:val="000000"/>
-                          <w:sz w:val="21"/>
-                          <w:szCs w:val="21"/>
-                          <w:shd w:val="clear" w:color="auto" w:fill="FFFFFF"/>
-                        </w:rPr>
-                        <w:t>, w</w:t>
+                        <w:t>Using the best performance model, w</w:t>
                       </w:r>
                       <w:r>
                         <w:rPr>
@@ -4977,17 +4742,7 @@
                           <w:szCs w:val="21"/>
                           <w:shd w:val="clear" w:color="auto" w:fill="FFFFFF"/>
                         </w:rPr>
-                        <w:t>Our</w:t>
-                      </w:r>
-                      <w:r>
-                        <w:rPr>
-                          <w:rFonts w:ascii="Helvetica" w:hAnsi="Helvetica" w:cs="Helvetica"/>
-                          <w:color w:val="000000"/>
-                          <w:sz w:val="21"/>
-                          <w:szCs w:val="21"/>
-                          <w:shd w:val="clear" w:color="auto" w:fill="FFFFFF"/>
-                        </w:rPr>
-                        <w:t xml:space="preserve"> modelled price suggests </w:t>
+                        <w:t xml:space="preserve">Our modelled price suggests </w:t>
                       </w:r>
                       <w:r>
                         <w:rPr>
@@ -5157,6 +4912,26 @@
                           <w:szCs w:val="21"/>
                           <w:shd w:val="clear" w:color="auto" w:fill="FFFFFF"/>
                         </w:rPr>
+                        <w:t xml:space="preserve"> (Fig 1.a)</w:t>
+                      </w:r>
+                      <w:r>
+                        <w:rPr>
+                          <w:rFonts w:ascii="Helvetica" w:hAnsi="Helvetica" w:cs="Helvetica"/>
+                          <w:color w:val="000000"/>
+                          <w:sz w:val="21"/>
+                          <w:szCs w:val="21"/>
+                          <w:shd w:val="clear" w:color="auto" w:fill="FFFFFF"/>
+                        </w:rPr>
+                        <w:t>.</w:t>
+                      </w:r>
+                      <w:r>
+                        <w:rPr>
+                          <w:rFonts w:ascii="Helvetica" w:hAnsi="Helvetica" w:cs="Helvetica"/>
+                          <w:color w:val="000000"/>
+                          <w:sz w:val="21"/>
+                          <w:szCs w:val="21"/>
+                          <w:shd w:val="clear" w:color="auto" w:fill="FFFFFF"/>
+                        </w:rPr>
                         <w:t xml:space="preserve"> </w:t>
                       </w:r>
                       <w:r>
@@ -5167,17 +4942,117 @@
                           <w:szCs w:val="21"/>
                           <w:shd w:val="clear" w:color="auto" w:fill="FFFFFF"/>
                         </w:rPr>
-                        <w:t>(Fig 1.a)</w:t>
-                      </w:r>
-                      <w:r>
-                        <w:rPr>
-                          <w:rFonts w:ascii="Helvetica" w:hAnsi="Helvetica" w:cs="Helvetica"/>
-                          <w:color w:val="000000"/>
-                          <w:sz w:val="21"/>
-                          <w:szCs w:val="21"/>
-                          <w:shd w:val="clear" w:color="auto" w:fill="FFFFFF"/>
-                        </w:rPr>
-                        <w:t>.</w:t>
+                        <w:t xml:space="preserve">Big Mountain is one of countries top resorts with </w:t>
+                      </w:r>
+                      <w:r>
+                        <w:rPr>
+                          <w:rFonts w:ascii="Helvetica" w:hAnsi="Helvetica" w:cs="Helvetica"/>
+                          <w:color w:val="000000"/>
+                          <w:sz w:val="21"/>
+                          <w:szCs w:val="21"/>
+                          <w:shd w:val="clear" w:color="auto" w:fill="FFFFFF"/>
+                        </w:rPr>
+                        <w:t>large</w:t>
+                      </w:r>
+                      <w:r>
+                        <w:rPr>
+                          <w:rFonts w:ascii="Helvetica" w:hAnsi="Helvetica" w:cs="Helvetica"/>
+                          <w:color w:val="000000"/>
+                          <w:sz w:val="21"/>
+                          <w:szCs w:val="21"/>
+                          <w:shd w:val="clear" w:color="auto" w:fill="FFFFFF"/>
+                        </w:rPr>
+                        <w:t xml:space="preserve"> snow making area</w:t>
+                      </w:r>
+                      <w:r>
+                        <w:rPr>
+                          <w:rFonts w:ascii="Helvetica" w:hAnsi="Helvetica" w:cs="Helvetica"/>
+                          <w:color w:val="000000"/>
+                          <w:sz w:val="21"/>
+                          <w:szCs w:val="21"/>
+                          <w:shd w:val="clear" w:color="auto" w:fill="FFFFFF"/>
+                        </w:rPr>
+                        <w:t xml:space="preserve"> (Fig 1.b)</w:t>
+                      </w:r>
+                      <w:r>
+                        <w:rPr>
+                          <w:rFonts w:ascii="Helvetica" w:hAnsi="Helvetica" w:cs="Helvetica"/>
+                          <w:color w:val="000000"/>
+                          <w:sz w:val="21"/>
+                          <w:szCs w:val="21"/>
+                          <w:shd w:val="clear" w:color="auto" w:fill="FFFFFF"/>
+                        </w:rPr>
+                        <w:t xml:space="preserve">, </w:t>
+                      </w:r>
+                      <w:r>
+                        <w:rPr>
+                          <w:rFonts w:ascii="Helvetica" w:hAnsi="Helvetica" w:cs="Helvetica"/>
+                          <w:color w:val="000000"/>
+                          <w:sz w:val="21"/>
+                          <w:szCs w:val="21"/>
+                          <w:shd w:val="clear" w:color="auto" w:fill="FFFFFF"/>
+                        </w:rPr>
+                        <w:t>skiable terrain</w:t>
+                      </w:r>
+                      <w:r>
+                        <w:rPr>
+                          <w:rFonts w:ascii="Helvetica" w:hAnsi="Helvetica" w:cs="Helvetica"/>
+                          <w:color w:val="000000"/>
+                          <w:sz w:val="21"/>
+                          <w:szCs w:val="21"/>
+                          <w:shd w:val="clear" w:color="auto" w:fill="FFFFFF"/>
+                        </w:rPr>
+                        <w:t xml:space="preserve"> (Fig 1.c), number of </w:t>
+                      </w:r>
+                      <w:r>
+                        <w:rPr>
+                          <w:rFonts w:ascii="Helvetica" w:hAnsi="Helvetica" w:cs="Helvetica"/>
+                          <w:color w:val="000000"/>
+                          <w:sz w:val="21"/>
+                          <w:szCs w:val="21"/>
+                          <w:shd w:val="clear" w:color="auto" w:fill="FFFFFF"/>
+                        </w:rPr>
+                        <w:t>fast quads</w:t>
+                      </w:r>
+                      <w:r>
+                        <w:rPr>
+                          <w:rFonts w:ascii="Helvetica" w:hAnsi="Helvetica" w:cs="Helvetica"/>
+                          <w:color w:val="000000"/>
+                          <w:sz w:val="21"/>
+                          <w:szCs w:val="21"/>
+                          <w:shd w:val="clear" w:color="auto" w:fill="FFFFFF"/>
+                        </w:rPr>
+                        <w:t xml:space="preserve"> (Fig 1.d)</w:t>
+                      </w:r>
+                      <w:r>
+                        <w:rPr>
+                          <w:rFonts w:ascii="Helvetica" w:hAnsi="Helvetica" w:cs="Helvetica"/>
+                          <w:color w:val="000000"/>
+                          <w:sz w:val="21"/>
+                          <w:szCs w:val="21"/>
+                          <w:shd w:val="clear" w:color="auto" w:fill="FFFFFF"/>
+                        </w:rPr>
+                        <w:t>, longest runs</w:t>
+                      </w:r>
+                      <w:r>
+                        <w:rPr>
+                          <w:rFonts w:ascii="Helvetica" w:hAnsi="Helvetica" w:cs="Helvetica"/>
+                          <w:color w:val="000000"/>
+                          <w:sz w:val="21"/>
+                          <w:szCs w:val="21"/>
+                          <w:shd w:val="clear" w:color="auto" w:fill="FFFFFF"/>
+                        </w:rPr>
+                        <w:t xml:space="preserve"> (Fig 1.e)</w:t>
+                      </w:r>
+                      <w:r>
+                        <w:rPr>
+                          <w:rFonts w:ascii="Helvetica" w:hAnsi="Helvetica" w:cs="Helvetica"/>
+                          <w:color w:val="000000"/>
+                          <w:sz w:val="21"/>
+                          <w:szCs w:val="21"/>
+                          <w:shd w:val="clear" w:color="auto" w:fill="FFFFFF"/>
+                        </w:rPr>
+                        <w:t>, and</w:t>
                       </w:r>
                       <w:r>
                         <w:rPr>
@@ -5197,256 +5072,6 @@
                           <w:szCs w:val="21"/>
                           <w:shd w:val="clear" w:color="auto" w:fill="FFFFFF"/>
                         </w:rPr>
-                        <w:t xml:space="preserve">Big Mountain is one of countries top resorts with </w:t>
-                      </w:r>
-                      <w:r>
-                        <w:rPr>
-                          <w:rFonts w:ascii="Helvetica" w:hAnsi="Helvetica" w:cs="Helvetica"/>
-                          <w:color w:val="000000"/>
-                          <w:sz w:val="21"/>
-                          <w:szCs w:val="21"/>
-                          <w:shd w:val="clear" w:color="auto" w:fill="FFFFFF"/>
-                        </w:rPr>
-                        <w:t>large</w:t>
-                      </w:r>
-                      <w:r>
-                        <w:rPr>
-                          <w:rFonts w:ascii="Helvetica" w:hAnsi="Helvetica" w:cs="Helvetica"/>
-                          <w:color w:val="000000"/>
-                          <w:sz w:val="21"/>
-                          <w:szCs w:val="21"/>
-                          <w:shd w:val="clear" w:color="auto" w:fill="FFFFFF"/>
-                        </w:rPr>
-                        <w:t xml:space="preserve"> snow making area</w:t>
-                      </w:r>
-                      <w:r>
-                        <w:rPr>
-                          <w:rFonts w:ascii="Helvetica" w:hAnsi="Helvetica" w:cs="Helvetica"/>
-                          <w:color w:val="000000"/>
-                          <w:sz w:val="21"/>
-                          <w:szCs w:val="21"/>
-                          <w:shd w:val="clear" w:color="auto" w:fill="FFFFFF"/>
-                        </w:rPr>
-                        <w:t xml:space="preserve"> </w:t>
-                      </w:r>
-                      <w:r>
-                        <w:rPr>
-                          <w:rFonts w:ascii="Helvetica" w:hAnsi="Helvetica" w:cs="Helvetica"/>
-                          <w:color w:val="000000"/>
-                          <w:sz w:val="21"/>
-                          <w:szCs w:val="21"/>
-                          <w:shd w:val="clear" w:color="auto" w:fill="FFFFFF"/>
-                        </w:rPr>
-                        <w:t>(Fig 1.</w:t>
-                      </w:r>
-                      <w:r>
-                        <w:rPr>
-                          <w:rFonts w:ascii="Helvetica" w:hAnsi="Helvetica" w:cs="Helvetica"/>
-                          <w:color w:val="000000"/>
-                          <w:sz w:val="21"/>
-                          <w:szCs w:val="21"/>
-                          <w:shd w:val="clear" w:color="auto" w:fill="FFFFFF"/>
-                        </w:rPr>
-                        <w:t>b</w:t>
-                      </w:r>
-                      <w:r>
-                        <w:rPr>
-                          <w:rFonts w:ascii="Helvetica" w:hAnsi="Helvetica" w:cs="Helvetica"/>
-                          <w:color w:val="000000"/>
-                          <w:sz w:val="21"/>
-                          <w:szCs w:val="21"/>
-                          <w:shd w:val="clear" w:color="auto" w:fill="FFFFFF"/>
-                        </w:rPr>
-                        <w:t>)</w:t>
-                      </w:r>
-                      <w:r>
-                        <w:rPr>
-                          <w:rFonts w:ascii="Helvetica" w:hAnsi="Helvetica" w:cs="Helvetica"/>
-                          <w:color w:val="000000"/>
-                          <w:sz w:val="21"/>
-                          <w:szCs w:val="21"/>
-                          <w:shd w:val="clear" w:color="auto" w:fill="FFFFFF"/>
-                        </w:rPr>
-                        <w:t xml:space="preserve">, </w:t>
-                      </w:r>
-                      <w:r>
-                        <w:rPr>
-                          <w:rFonts w:ascii="Helvetica" w:hAnsi="Helvetica" w:cs="Helvetica"/>
-                          <w:color w:val="000000"/>
-                          <w:sz w:val="21"/>
-                          <w:szCs w:val="21"/>
-                          <w:shd w:val="clear" w:color="auto" w:fill="FFFFFF"/>
-                        </w:rPr>
-                        <w:t>skiable terrain</w:t>
-                      </w:r>
-                      <w:r>
-                        <w:rPr>
-                          <w:rFonts w:ascii="Helvetica" w:hAnsi="Helvetica" w:cs="Helvetica"/>
-                          <w:color w:val="000000"/>
-                          <w:sz w:val="21"/>
-                          <w:szCs w:val="21"/>
-                          <w:shd w:val="clear" w:color="auto" w:fill="FFFFFF"/>
-                        </w:rPr>
-                        <w:t xml:space="preserve"> (Fig 1.</w:t>
-                      </w:r>
-                      <w:r>
-                        <w:rPr>
-                          <w:rFonts w:ascii="Helvetica" w:hAnsi="Helvetica" w:cs="Helvetica"/>
-                          <w:color w:val="000000"/>
-                          <w:sz w:val="21"/>
-                          <w:szCs w:val="21"/>
-                          <w:shd w:val="clear" w:color="auto" w:fill="FFFFFF"/>
-                        </w:rPr>
-                        <w:t>c</w:t>
-                      </w:r>
-                      <w:r>
-                        <w:rPr>
-                          <w:rFonts w:ascii="Helvetica" w:hAnsi="Helvetica" w:cs="Helvetica"/>
-                          <w:color w:val="000000"/>
-                          <w:sz w:val="21"/>
-                          <w:szCs w:val="21"/>
-                          <w:shd w:val="clear" w:color="auto" w:fill="FFFFFF"/>
-                        </w:rPr>
-                        <w:t>)</w:t>
-                      </w:r>
-                      <w:r>
-                        <w:rPr>
-                          <w:rFonts w:ascii="Helvetica" w:hAnsi="Helvetica" w:cs="Helvetica"/>
-                          <w:color w:val="000000"/>
-                          <w:sz w:val="21"/>
-                          <w:szCs w:val="21"/>
-                          <w:shd w:val="clear" w:color="auto" w:fill="FFFFFF"/>
-                        </w:rPr>
-                        <w:t xml:space="preserve">, number of </w:t>
-                      </w:r>
-                      <w:r>
-                        <w:rPr>
-                          <w:rFonts w:ascii="Helvetica" w:hAnsi="Helvetica" w:cs="Helvetica"/>
-                          <w:color w:val="000000"/>
-                          <w:sz w:val="21"/>
-                          <w:szCs w:val="21"/>
-                          <w:shd w:val="clear" w:color="auto" w:fill="FFFFFF"/>
-                        </w:rPr>
-                        <w:t>fast quads</w:t>
-                      </w:r>
-                      <w:r>
-                        <w:rPr>
-                          <w:rFonts w:ascii="Helvetica" w:hAnsi="Helvetica" w:cs="Helvetica"/>
-                          <w:color w:val="000000"/>
-                          <w:sz w:val="21"/>
-                          <w:szCs w:val="21"/>
-                          <w:shd w:val="clear" w:color="auto" w:fill="FFFFFF"/>
-                        </w:rPr>
-                        <w:t xml:space="preserve"> </w:t>
-                      </w:r>
-                      <w:r>
-                        <w:rPr>
-                          <w:rFonts w:ascii="Helvetica" w:hAnsi="Helvetica" w:cs="Helvetica"/>
-                          <w:color w:val="000000"/>
-                          <w:sz w:val="21"/>
-                          <w:szCs w:val="21"/>
-                          <w:shd w:val="clear" w:color="auto" w:fill="FFFFFF"/>
-                        </w:rPr>
-                        <w:t>(Fig 1.</w:t>
-                      </w:r>
-                      <w:r>
-                        <w:rPr>
-                          <w:rFonts w:ascii="Helvetica" w:hAnsi="Helvetica" w:cs="Helvetica"/>
-                          <w:color w:val="000000"/>
-                          <w:sz w:val="21"/>
-                          <w:szCs w:val="21"/>
-                          <w:shd w:val="clear" w:color="auto" w:fill="FFFFFF"/>
-                        </w:rPr>
-                        <w:t>d</w:t>
-                      </w:r>
-                      <w:r>
-                        <w:rPr>
-                          <w:rFonts w:ascii="Helvetica" w:hAnsi="Helvetica" w:cs="Helvetica"/>
-                          <w:color w:val="000000"/>
-                          <w:sz w:val="21"/>
-                          <w:szCs w:val="21"/>
-                          <w:shd w:val="clear" w:color="auto" w:fill="FFFFFF"/>
-                        </w:rPr>
-                        <w:t>)</w:t>
-                      </w:r>
-                      <w:r>
-                        <w:rPr>
-                          <w:rFonts w:ascii="Helvetica" w:hAnsi="Helvetica" w:cs="Helvetica"/>
-                          <w:color w:val="000000"/>
-                          <w:sz w:val="21"/>
-                          <w:szCs w:val="21"/>
-                          <w:shd w:val="clear" w:color="auto" w:fill="FFFFFF"/>
-                        </w:rPr>
-                        <w:t>, longest runs</w:t>
-                      </w:r>
-                      <w:r>
-                        <w:rPr>
-                          <w:rFonts w:ascii="Helvetica" w:hAnsi="Helvetica" w:cs="Helvetica"/>
-                          <w:color w:val="000000"/>
-                          <w:sz w:val="21"/>
-                          <w:szCs w:val="21"/>
-                          <w:shd w:val="clear" w:color="auto" w:fill="FFFFFF"/>
-                        </w:rPr>
-                        <w:t xml:space="preserve"> </w:t>
-                      </w:r>
-                      <w:r>
-                        <w:rPr>
-                          <w:rFonts w:ascii="Helvetica" w:hAnsi="Helvetica" w:cs="Helvetica"/>
-                          <w:color w:val="000000"/>
-                          <w:sz w:val="21"/>
-                          <w:szCs w:val="21"/>
-                          <w:shd w:val="clear" w:color="auto" w:fill="FFFFFF"/>
-                        </w:rPr>
-                        <w:t>(Fig 1.</w:t>
-                      </w:r>
-                      <w:r>
-                        <w:rPr>
-                          <w:rFonts w:ascii="Helvetica" w:hAnsi="Helvetica" w:cs="Helvetica"/>
-                          <w:color w:val="000000"/>
-                          <w:sz w:val="21"/>
-                          <w:szCs w:val="21"/>
-                          <w:shd w:val="clear" w:color="auto" w:fill="FFFFFF"/>
-                        </w:rPr>
-                        <w:t>e</w:t>
-                      </w:r>
-                      <w:r>
-                        <w:rPr>
-                          <w:rFonts w:ascii="Helvetica" w:hAnsi="Helvetica" w:cs="Helvetica"/>
-                          <w:color w:val="000000"/>
-                          <w:sz w:val="21"/>
-                          <w:szCs w:val="21"/>
-                          <w:shd w:val="clear" w:color="auto" w:fill="FFFFFF"/>
-                        </w:rPr>
-                        <w:t>)</w:t>
-                      </w:r>
-                      <w:r>
-                        <w:rPr>
-                          <w:rFonts w:ascii="Helvetica" w:hAnsi="Helvetica" w:cs="Helvetica"/>
-                          <w:color w:val="000000"/>
-                          <w:sz w:val="21"/>
-                          <w:szCs w:val="21"/>
-                          <w:shd w:val="clear" w:color="auto" w:fill="FFFFFF"/>
-                        </w:rPr>
-                        <w:t>, and</w:t>
-                      </w:r>
-                      <w:r>
-                        <w:rPr>
-                          <w:rFonts w:ascii="Helvetica" w:hAnsi="Helvetica" w:cs="Helvetica"/>
-                          <w:color w:val="000000"/>
-                          <w:sz w:val="21"/>
-                          <w:szCs w:val="21"/>
-                          <w:shd w:val="clear" w:color="auto" w:fill="FFFFFF"/>
-                        </w:rPr>
-                        <w:t xml:space="preserve"> </w:t>
-                      </w:r>
-                      <w:r>
-                        <w:rPr>
-                          <w:rFonts w:ascii="Helvetica" w:hAnsi="Helvetica" w:cs="Helvetica"/>
-                          <w:color w:val="000000"/>
-                          <w:sz w:val="21"/>
-                          <w:szCs w:val="21"/>
-                          <w:shd w:val="clear" w:color="auto" w:fill="FFFFFF"/>
-                        </w:rPr>
                         <w:t>vertical drop</w:t>
                       </w:r>
                       <w:r>
@@ -5457,37 +5082,7 @@
                           <w:szCs w:val="21"/>
                           <w:shd w:val="clear" w:color="auto" w:fill="FFFFFF"/>
                         </w:rPr>
-                        <w:t xml:space="preserve"> </w:t>
-                      </w:r>
-                      <w:r>
-                        <w:rPr>
-                          <w:rFonts w:ascii="Helvetica" w:hAnsi="Helvetica" w:cs="Helvetica"/>
-                          <w:color w:val="000000"/>
-                          <w:sz w:val="21"/>
-                          <w:szCs w:val="21"/>
-                          <w:shd w:val="clear" w:color="auto" w:fill="FFFFFF"/>
-                        </w:rPr>
-                        <w:t>(Fig 1.</w:t>
-                      </w:r>
-                      <w:r>
-                        <w:rPr>
-                          <w:rFonts w:ascii="Helvetica" w:hAnsi="Helvetica" w:cs="Helvetica"/>
-                          <w:color w:val="000000"/>
-                          <w:sz w:val="21"/>
-                          <w:szCs w:val="21"/>
-                          <w:shd w:val="clear" w:color="auto" w:fill="FFFFFF"/>
-                        </w:rPr>
-                        <w:t>f</w:t>
-                      </w:r>
-                      <w:r>
-                        <w:rPr>
-                          <w:rFonts w:ascii="Helvetica" w:hAnsi="Helvetica" w:cs="Helvetica"/>
-                          <w:color w:val="000000"/>
-                          <w:sz w:val="21"/>
-                          <w:szCs w:val="21"/>
-                          <w:shd w:val="clear" w:color="auto" w:fill="FFFFFF"/>
-                        </w:rPr>
-                        <w:t>)</w:t>
+                        <w:t xml:space="preserve"> (Fig 1.f)</w:t>
                       </w:r>
                       <w:r>
                         <w:rPr>
@@ -5551,10 +5146,10 @@
                             </w:pPr>
                             <w:r>
                               <w:object w:dxaOrig="3080" w:dyaOrig="1705" w14:anchorId="3ABFB271">
-                                <v:shape id="_x0000_i1038" type="#_x0000_t75" style="width:154pt;height:85.5pt">
+                                <v:shape id="_x0000_i1026" type="#_x0000_t75" style="width:154.2pt;height:85.6pt">
                                   <v:imagedata r:id="rId9" o:title=""/>
                                 </v:shape>
-                                <o:OLEObject Type="Embed" ProgID="PBrush" ShapeID="_x0000_i1038" DrawAspect="Content" ObjectID="_1723202025" r:id="rId16"/>
+                                <o:OLEObject Type="Embed" ProgID="PBrush" ShapeID="_x0000_i1026" DrawAspect="Content" ObjectID="_1723202272" r:id="rId16"/>
                               </w:object>
                             </w:r>
                           </w:p>
@@ -6828,17 +6423,7 @@
                                 <w:szCs w:val="21"/>
                                 <w:shd w:val="clear" w:color="auto" w:fill="FFFFFF"/>
                               </w:rPr>
-                              <w:t>T</w:t>
-                            </w:r>
-                            <w:r>
-                              <w:rPr>
-                                <w:rFonts w:ascii="Helvetica" w:hAnsi="Helvetica" w:cs="Helvetica"/>
-                                <w:color w:val="000000"/>
-                                <w:sz w:val="21"/>
-                                <w:szCs w:val="21"/>
-                                <w:shd w:val="clear" w:color="auto" w:fill="FFFFFF"/>
-                              </w:rPr>
-                              <w:t>o</w:t>
+                              <w:t>To</w:t>
                             </w:r>
                             <w:r>
                               <w:rPr>
@@ -6858,17 +6443,7 @@
                                 <w:szCs w:val="21"/>
                                 <w:shd w:val="clear" w:color="auto" w:fill="FFFFFF"/>
                               </w:rPr>
-                              <w:t>model</w:t>
-                            </w:r>
-                            <w:r>
-                              <w:rPr>
-                                <w:rFonts w:ascii="Helvetica" w:hAnsi="Helvetica" w:cs="Helvetica"/>
-                                <w:color w:val="000000"/>
-                                <w:sz w:val="21"/>
-                                <w:szCs w:val="21"/>
-                                <w:shd w:val="clear" w:color="auto" w:fill="FFFFFF"/>
-                              </w:rPr>
-                              <w:t>, i</w:t>
+                              <w:t>model, i</w:t>
                             </w:r>
                             <w:r>
                               <w:rPr>
@@ -8709,6 +8284,7 @@
     <w:lsdException w:name="HTML Sample" w:semiHidden="1" w:unhideWhenUsed="1"/>
     <w:lsdException w:name="HTML Typewriter" w:semiHidden="1" w:unhideWhenUsed="1"/>
     <w:lsdException w:name="HTML Variable" w:semiHidden="1" w:unhideWhenUsed="1"/>
+    <w:lsdException w:name="Normal Table" w:semiHidden="1" w:unhideWhenUsed="1"/>
     <w:lsdException w:name="annotation subject" w:semiHidden="1" w:unhideWhenUsed="1"/>
     <w:lsdException w:name="No List" w:semiHidden="1" w:unhideWhenUsed="1"/>
     <w:lsdException w:name="Outline List 1" w:semiHidden="1" w:unhideWhenUsed="1"/>
@@ -8755,8 +8331,10 @@
     <w:lsdException w:name="Table Subtle 2" w:semiHidden="1" w:unhideWhenUsed="1"/>
     <w:lsdException w:name="Table Web 1" w:semiHidden="1" w:unhideWhenUsed="1"/>
     <w:lsdException w:name="Table Web 2" w:semiHidden="1" w:unhideWhenUsed="1"/>
+    <w:lsdException w:name="Table Web 3" w:semiHidden="1" w:unhideWhenUsed="1"/>
     <w:lsdException w:name="Balloon Text" w:semiHidden="1" w:unhideWhenUsed="1"/>
     <w:lsdException w:name="Table Grid" w:uiPriority="1"/>
+    <w:lsdException w:name="Table Theme" w:semiHidden="1" w:unhideWhenUsed="1"/>
     <w:lsdException w:name="Placeholder Text" w:semiHidden="1"/>
     <w:lsdException w:name="No Spacing" w:uiPriority="1" w:qFormat="1"/>
     <w:lsdException w:name="Light Shading"/>
@@ -8778,6 +8356,7 @@
     <w:lsdException w:name="Light Grid Accent 1"/>
     <w:lsdException w:name="Medium Shading 1 Accent 1"/>
     <w:lsdException w:name="Medium Shading 2 Accent 1"/>
+    <w:lsdException w:name="Medium List 1 Accent 1"/>
     <w:lsdException w:name="Revision" w:semiHidden="1"/>
     <w:lsdException w:name="List Paragraph" w:uiPriority="34" w:qFormat="1"/>
     <w:lsdException w:name="Quote" w:uiPriority="29" w:qFormat="1"/>
@@ -8859,6 +8438,7 @@
     <w:lsdException w:name="Dark List Accent 6"/>
     <w:lsdException w:name="Colorful Shading Accent 6"/>
     <w:lsdException w:name="Colorful List Accent 6"/>
+    <w:lsdException w:name="Colorful Grid Accent 6"/>
     <w:lsdException w:name="Subtle Emphasis" w:uiPriority="19" w:qFormat="1"/>
     <w:lsdException w:name="Intense Emphasis" w:uiPriority="21" w:qFormat="1"/>
     <w:lsdException w:name="Subtle Reference" w:uiPriority="31" w:qFormat="1"/>
@@ -9172,6 +8752,7 @@
   <w:style w:type="character" w:default="1" w:styleId="DefaultParagraphFont">
     <w:name w:val="Default Paragraph Font"/>
     <w:uiPriority w:val="1"/>
+    <w:semiHidden/>
     <w:unhideWhenUsed/>
   </w:style>
   <w:style w:type="table" w:default="1" w:styleId="TableNormal">

</xml_diff>